<commit_message>
Wrote part of report in Latex
</commit_message>
<xml_diff>
--- a/CTAP write-up.docx
+++ b/CTAP write-up.docx
@@ -33,8 +33,190 @@
     </w:p>
     <w:p>
       <w:r>
-        <w:t>1010101110101100000010011</w:t>
-      </w:r>
+        <w:t xml:space="preserve">The stream cipher implementation, stream.py (written in Python), can be found in appendix A. It can be ran using the Python 2.7.6 compiler with the command </w:t>
+      </w:r>
+      <w:r>
+        <w:rPr>
+          <w:i/>
+        </w:rPr>
+        <w:t>python stream.py</w:t>
+      </w:r>
+      <w:r>
+        <w:t xml:space="preserve">. This will produce the challenge </w:t>
+      </w:r>
+      <w:proofErr w:type="gramStart"/>
+      <w:r>
+        <w:t>25 bit</w:t>
+      </w:r>
+      <w:proofErr w:type="gramEnd"/>
+      <w:r>
+        <w:t xml:space="preserve"> </w:t>
+      </w:r>
+      <w:r>
+        <w:t xml:space="preserve">output of 3 </w:t>
+      </w:r>
+      <w:proofErr w:type="spellStart"/>
+      <w:r>
+        <w:t>Lfsrs</w:t>
+      </w:r>
+      <w:proofErr w:type="spellEnd"/>
+      <w:r>
+        <w:t xml:space="preserve"> with initial states 97, 975 and 6420:</w:t>
+      </w:r>
+    </w:p>
+    <w:p>
+      <w:r>
+        <w:t>1</w:t>
+      </w:r>
+      <w:r>
+        <w:t xml:space="preserve"> </w:t>
+      </w:r>
+      <w:r>
+        <w:t>0</w:t>
+      </w:r>
+      <w:r>
+        <w:t xml:space="preserve"> </w:t>
+      </w:r>
+      <w:r>
+        <w:t>1</w:t>
+      </w:r>
+      <w:r>
+        <w:t xml:space="preserve"> </w:t>
+      </w:r>
+      <w:r>
+        <w:t>0</w:t>
+      </w:r>
+      <w:r>
+        <w:t xml:space="preserve"> </w:t>
+      </w:r>
+      <w:r>
+        <w:t>1</w:t>
+      </w:r>
+      <w:r>
+        <w:t xml:space="preserve"> </w:t>
+      </w:r>
+      <w:r>
+        <w:t>0</w:t>
+      </w:r>
+      <w:r>
+        <w:t xml:space="preserve"> </w:t>
+      </w:r>
+      <w:r>
+        <w:t>1</w:t>
+      </w:r>
+      <w:r>
+        <w:t xml:space="preserve"> </w:t>
+      </w:r>
+      <w:r>
+        <w:t>1</w:t>
+      </w:r>
+      <w:r>
+        <w:t xml:space="preserve"> </w:t>
+      </w:r>
+      <w:r>
+        <w:t>1</w:t>
+      </w:r>
+      <w:r>
+        <w:t xml:space="preserve"> </w:t>
+      </w:r>
+      <w:r>
+        <w:t>0</w:t>
+      </w:r>
+      <w:r>
+        <w:t xml:space="preserve"> </w:t>
+      </w:r>
+      <w:r>
+        <w:t>1</w:t>
+      </w:r>
+      <w:r>
+        <w:t xml:space="preserve"> </w:t>
+      </w:r>
+      <w:r>
+        <w:t>0</w:t>
+      </w:r>
+      <w:r>
+        <w:t xml:space="preserve"> </w:t>
+      </w:r>
+      <w:r>
+        <w:t>1</w:t>
+      </w:r>
+      <w:r>
+        <w:t xml:space="preserve"> </w:t>
+      </w:r>
+      <w:r>
+        <w:t>1</w:t>
+      </w:r>
+      <w:r>
+        <w:t xml:space="preserve"> </w:t>
+      </w:r>
+      <w:r>
+        <w:t>0</w:t>
+      </w:r>
+      <w:r>
+        <w:t xml:space="preserve"> </w:t>
+      </w:r>
+      <w:r>
+        <w:t>0</w:t>
+      </w:r>
+      <w:r>
+        <w:t xml:space="preserve"> </w:t>
+      </w:r>
+      <w:r>
+        <w:t>0</w:t>
+      </w:r>
+      <w:r>
+        <w:t xml:space="preserve"> </w:t>
+      </w:r>
+      <w:r>
+        <w:t>0</w:t>
+      </w:r>
+      <w:r>
+        <w:t xml:space="preserve"> </w:t>
+      </w:r>
+      <w:r>
+        <w:t>0</w:t>
+      </w:r>
+      <w:r>
+        <w:t xml:space="preserve"> </w:t>
+      </w:r>
+      <w:r>
+        <w:t>0</w:t>
+      </w:r>
+      <w:r>
+        <w:t xml:space="preserve"> </w:t>
+      </w:r>
+      <w:r>
+        <w:t>1</w:t>
+      </w:r>
+      <w:r>
+        <w:t xml:space="preserve"> </w:t>
+      </w:r>
+      <w:r>
+        <w:t>0</w:t>
+      </w:r>
+      <w:r>
+        <w:t xml:space="preserve"> </w:t>
+      </w:r>
+      <w:r>
+        <w:t>0</w:t>
+      </w:r>
+      <w:r>
+        <w:t xml:space="preserve"> </w:t>
+      </w:r>
+      <w:r>
+        <w:t>1</w:t>
+      </w:r>
+      <w:r>
+        <w:t xml:space="preserve"> </w:t>
+      </w:r>
+      <w:r>
+        <w:t>1</w:t>
+      </w:r>
+      <w:r>
+        <w:t xml:space="preserve"> </w:t>
+      </w:r>
+      <w:bookmarkStart w:id="0" w:name="_GoBack"/>
+      <w:bookmarkEnd w:id="0"/>
     </w:p>
     <w:p>
       <w:r>
@@ -143,10 +325,7 @@
       </w:r>
       <w:proofErr w:type="spellEnd"/>
       <w:r>
-        <w:t xml:space="preserve"> L1, followed by L2 </w:t>
-      </w:r>
-      <w:r>
-        <w:t>(</w:t>
+        <w:t xml:space="preserve"> L1, followed by L2 (</w:t>
       </w:r>
       <w:proofErr w:type="gramStart"/>
       <w:r>
@@ -154,22 +333,7 @@
       </w:r>
       <w:proofErr w:type="gramEnd"/>
       <w:r>
-        <w:t>(</w:t>
-      </w:r>
-      <w:r>
-        <w:t>2^18</w:t>
-      </w:r>
-      <w:r>
-        <w:t>)</w:t>
-      </w:r>
-      <w:r>
-        <w:t>+2^13</w:t>
-      </w:r>
-      <w:r>
-        <w:t>)</w:t>
-      </w:r>
-      <w:r>
-        <w:t xml:space="preserve">, will be quicker than L0 </w:t>
+        <w:t xml:space="preserve">(2^18)+2^13), will be quicker than L0 </w:t>
       </w:r>
       <w:proofErr w:type="spellStart"/>
       <w:r>
@@ -209,8 +373,6 @@
           <w:numId w:val="2"/>
         </w:numPr>
       </w:pPr>
-      <w:bookmarkStart w:id="0" w:name="_GoBack"/>
-      <w:bookmarkEnd w:id="0"/>
     </w:p>
     <w:sectPr>
       <w:pgSz w:w="11906" w:h="16838"/>
@@ -1777,7 +1939,7 @@
 </file>
 
 <file path=customXml/itemProps1.xml><?xml version="1.0" encoding="utf-8"?>
-<ds:datastoreItem xmlns:ds="http://schemas.openxmlformats.org/officeDocument/2006/customXml" ds:itemID="{4C5CC75C-F948-48A2-AA85-74CD15ECB546}">
+<ds:datastoreItem xmlns:ds="http://schemas.openxmlformats.org/officeDocument/2006/customXml" ds:itemID="{3E91B1F4-3562-444E-B3AD-A34A5B0DE4ED}">
   <ds:schemaRefs>
     <ds:schemaRef ds:uri="http://schemas.openxmlformats.org/officeDocument/2006/bibliography"/>
   </ds:schemaRefs>

</xml_diff>